<commit_message>
Word file push 10/02/2021
</commit_message>
<xml_diff>
--- a/TS Jatai Working/Raja outputs/chamaka-ghana-diff 05022021.docx
+++ b/TS Jatai Working/Raja outputs/chamaka-ghana-diff 05022021.docx
@@ -223,7 +223,7 @@
       </w:r>
       <w:r>
         <w:rPr>
-          <w:highlight w:val="yellow"/>
+          <w:highlight w:val="green"/>
         </w:rPr>
         <w:t>Corrected.</w:t>
       </w:r>
@@ -233,7 +233,7 @@
       <w:proofErr w:type="spellStart"/>
       <w:r>
         <w:rPr>
-          <w:highlight w:val="yellow"/>
+          <w:highlight w:val="green"/>
         </w:rPr>
         <w:t>VedaVMS</w:t>
       </w:r>
@@ -594,7 +594,7 @@
       <w:proofErr w:type="spellStart"/>
       <w:r>
         <w:rPr>
-          <w:highlight w:val="yellow"/>
+          <w:highlight w:val="green"/>
         </w:rPr>
         <w:t>VedaVMS</w:t>
       </w:r>
@@ -604,9 +604,12 @@
       </w:r>
       <w:r>
         <w:rPr>
-          <w:highlight w:val="yellow"/>
-        </w:rPr>
-        <w:t>to be done in ref output</w:t>
+          <w:highlight w:val="green"/>
+        </w:rPr>
+        <w:t>Corrected</w:t>
+      </w:r>
+      <w:r>
+        <w:t xml:space="preserve"> </w:t>
       </w:r>
     </w:p>
     <w:p>
@@ -1140,7 +1143,16 @@
       </w:r>
       <w:proofErr w:type="spellStart"/>
       <w:r>
-        <w:t>jyaiShTh^ya$m</w:t>
+        <w:t>jyaiSh</w:t>
+      </w:r>
+      <w:r>
+        <w:rPr>
+          <w:highlight w:val="green"/>
+        </w:rPr>
+        <w:t>Thya$</w:t>
+      </w:r>
+      <w:r>
+        <w:t>m</w:t>
       </w:r>
       <w:proofErr w:type="spellEnd"/>
       <w:r>
@@ -1164,12 +1176,6 @@
       </w:r>
       <w:r>
         <w:t xml:space="preserve"> </w:t>
-      </w:r>
-      <w:r>
-        <w:rPr>
-          <w:highlight w:val="cyan"/>
-        </w:rPr>
-        <w:t>(separator can be removed)</w:t>
       </w:r>
     </w:p>
     <w:p>
@@ -1232,7 +1238,7 @@
       </w:r>
       <w:proofErr w:type="spellStart"/>
       <w:r>
-        <w:t>jyaiShTh^ya#m</w:t>
+        <w:t>jyaiShThya#m</w:t>
       </w:r>
       <w:proofErr w:type="spellEnd"/>
       <w:r>
@@ -1248,15 +1254,15 @@
       </w:r>
       <w:proofErr w:type="spellStart"/>
       <w:r>
-        <w:t>jyaiShTh^yaqm</w:t>
-      </w:r>
-      <w:proofErr w:type="spellEnd"/>
-      <w:r>
-        <w:t xml:space="preserve"> </w:t>
-      </w:r>
-      <w:proofErr w:type="spellStart"/>
-      <w:r>
-        <w:t>jyaiShTh^ya#m</w:t>
+        <w:t>jyaiShThyaqm</w:t>
+      </w:r>
+      <w:proofErr w:type="spellEnd"/>
+      <w:r>
+        <w:t xml:space="preserve"> </w:t>
+      </w:r>
+      <w:proofErr w:type="spellStart"/>
+      <w:r>
+        <w:t>jyaiShThya#m</w:t>
       </w:r>
       <w:proofErr w:type="spellEnd"/>
       <w:r>
@@ -1280,7 +1286,25 @@
       </w:r>
       <w:proofErr w:type="spellStart"/>
       <w:r>
-        <w:t>jaiShTh^yaqm</w:t>
+        <w:rPr>
+          <w:highlight w:val="green"/>
+        </w:rPr>
+        <w:t>j</w:t>
+      </w:r>
+      <w:r>
+        <w:rPr>
+          <w:highlight w:val="green"/>
+        </w:rPr>
+        <w:t>y</w:t>
+      </w:r>
+      <w:r>
+        <w:rPr>
+          <w:highlight w:val="green"/>
+        </w:rPr>
+        <w:t>aiS</w:t>
+      </w:r>
+      <w:r>
+        <w:t>hThyaqm</w:t>
       </w:r>
       <w:proofErr w:type="spellEnd"/>
       <w:r>
@@ -1297,7 +1321,7 @@
       <w:proofErr w:type="spellStart"/>
       <w:r>
         <w:rPr>
-          <w:highlight w:val="yellow"/>
+          <w:highlight w:val="green"/>
         </w:rPr>
         <w:t>VedaVMS</w:t>
       </w:r>
@@ -1310,6 +1334,15 @@
           <w:highlight w:val="green"/>
         </w:rPr>
         <w:t>Corrected</w:t>
+      </w:r>
+      <w:r>
+        <w:t xml:space="preserve"> </w:t>
+      </w:r>
+      <w:r>
+        <w:rPr>
+          <w:highlight w:val="green"/>
+        </w:rPr>
+        <w:t>in reference output</w:t>
       </w:r>
     </w:p>
     <w:p>
@@ -1364,23 +1397,7 @@
       </w:r>
       <w:proofErr w:type="spellEnd"/>
       <w:r>
-        <w:t xml:space="preserve"> | </w:t>
-      </w:r>
-      <w:proofErr w:type="spellStart"/>
-      <w:r>
-        <w:t>meq</w:t>
-      </w:r>
-      <w:proofErr w:type="spellEnd"/>
-      <w:r>
-        <w:t xml:space="preserve"> | </w:t>
-      </w:r>
-      <w:proofErr w:type="spellStart"/>
-      <w:r>
-        <w:t>jaga#t</w:t>
-      </w:r>
-      <w:proofErr w:type="spellEnd"/>
-      <w:r>
-        <w:t xml:space="preserve"> |</w:t>
+        <w:t xml:space="preserve"> | meq | jaga#t |</w:t>
       </w:r>
     </w:p>
     <w:p>
@@ -1831,23 +1848,7 @@
       </w:r>
       <w:proofErr w:type="spellEnd"/>
       <w:r>
-        <w:t xml:space="preserve"> | </w:t>
-      </w:r>
-      <w:proofErr w:type="spellStart"/>
-      <w:r>
-        <w:t>meq</w:t>
-      </w:r>
-      <w:proofErr w:type="spellEnd"/>
-      <w:r>
-        <w:t xml:space="preserve"> | </w:t>
-      </w:r>
-      <w:proofErr w:type="spellStart"/>
-      <w:r>
-        <w:t>BaqviqShyat</w:t>
-      </w:r>
-      <w:proofErr w:type="spellEnd"/>
-      <w:r>
-        <w:t xml:space="preserve"> |</w:t>
+        <w:t xml:space="preserve"> | meq | BaqviqShyat |</w:t>
       </w:r>
     </w:p>
     <w:p>
@@ -2466,25 +2467,22 @@
       <w:proofErr w:type="spellStart"/>
       <w:r>
         <w:rPr>
-          <w:highlight w:val="yellow"/>
+          <w:highlight w:val="green"/>
         </w:rPr>
         <w:t>VedaVMS</w:t>
       </w:r>
       <w:proofErr w:type="spellEnd"/>
       <w:r>
         <w:rPr>
-          <w:highlight w:val="yellow"/>
-        </w:rPr>
-        <w:t xml:space="preserve"> let off</w:t>
-      </w:r>
-      <w:r>
-        <w:t xml:space="preserve"> </w:t>
-      </w:r>
-      <w:r>
-        <w:rPr>
-          <w:highlight w:val="yellow"/>
-        </w:rPr>
-        <w:t>simple catch</w:t>
+          <w:highlight w:val="green"/>
+        </w:rPr>
+        <w:t xml:space="preserve"> </w:t>
+      </w:r>
+      <w:r>
+        <w:rPr>
+          <w:highlight w:val="green"/>
+        </w:rPr>
+        <w:t>Ref output corrected</w:t>
       </w:r>
     </w:p>
     <w:p>
@@ -2765,23 +2763,7 @@
       </w:r>
       <w:proofErr w:type="spellEnd"/>
       <w:r>
-        <w:t xml:space="preserve"> | </w:t>
-      </w:r>
-      <w:proofErr w:type="spellStart"/>
-      <w:r>
-        <w:t>meq</w:t>
-      </w:r>
-      <w:proofErr w:type="spellEnd"/>
-      <w:r>
-        <w:t xml:space="preserve"> | </w:t>
-      </w:r>
-      <w:proofErr w:type="spellStart"/>
-      <w:r>
-        <w:t>saqm~Mvit</w:t>
-      </w:r>
-      <w:proofErr w:type="spellEnd"/>
-      <w:r>
-        <w:t xml:space="preserve"> |</w:t>
+        <w:t xml:space="preserve"> | meq | saqm~Mvit |</w:t>
       </w:r>
     </w:p>
     <w:p>
@@ -3194,164 +3176,169 @@
       </w:r>
       <w:proofErr w:type="spellEnd"/>
       <w:r>
-        <w:t xml:space="preserve">    </w:t>
+        <w:t xml:space="preserve">                                       </w:t>
+      </w:r>
+      <w:r>
+        <w:br/>
+      </w:r>
+      <w:r>
+        <w:t xml:space="preserve">56 </w:t>
+      </w:r>
+      <w:proofErr w:type="spellStart"/>
+      <w:r>
+        <w:t>saqm~Mvit</w:t>
+      </w:r>
+      <w:proofErr w:type="spellEnd"/>
+      <w:r>
+        <w:t xml:space="preserve"> | </w:t>
+      </w:r>
+      <w:proofErr w:type="spellStart"/>
+      <w:r>
+        <w:t>caq</w:t>
+      </w:r>
+      <w:proofErr w:type="spellEnd"/>
+      <w:r>
+        <w:t xml:space="preserve"> | </w:t>
+      </w:r>
+      <w:proofErr w:type="spellStart"/>
+      <w:r>
+        <w:t>meq</w:t>
+      </w:r>
+      <w:proofErr w:type="spellEnd"/>
+      <w:r>
+        <w:t xml:space="preserve"> |</w:t>
+      </w:r>
+    </w:p>
+    <w:p>
+      <w:r>
+        <w:t>First diff pos:23 h t</w:t>
+      </w:r>
+    </w:p>
+    <w:p>
+      <w:proofErr w:type="spellStart"/>
+      <w:r>
+        <w:t>saqm~Mvic-ca</w:t>
+      </w:r>
+      <w:proofErr w:type="spellEnd"/>
+      <w:r>
+        <w:t xml:space="preserve"># ca </w:t>
+      </w:r>
+      <w:proofErr w:type="spellStart"/>
+      <w:r>
+        <w:t>saqm~Mvith-saqm~Mvic-ca</w:t>
+      </w:r>
+      <w:proofErr w:type="spellEnd"/>
+      <w:r>
+        <w:t xml:space="preserve"># me </w:t>
+      </w:r>
+      <w:proofErr w:type="spellStart"/>
+      <w:r>
+        <w:t>me</w:t>
+      </w:r>
+      <w:proofErr w:type="spellEnd"/>
+      <w:r>
+        <w:t xml:space="preserve"> ca </w:t>
+      </w:r>
+      <w:proofErr w:type="spellStart"/>
+      <w:r>
+        <w:t>saqm~M</w:t>
       </w:r>
       <w:r>
         <w:rPr>
           <w:highlight w:val="green"/>
         </w:rPr>
-        <w:t>Ignore spacing issue</w:t>
-      </w:r>
-      <w:r>
-        <w:t xml:space="preserve">    </w:t>
-      </w:r>
+        <w:t>vith-</w:t>
+      </w:r>
+      <w:r>
+        <w:t>saqm~Mvic-ca</w:t>
+      </w:r>
+      <w:proofErr w:type="spellEnd"/>
+      <w:r>
+        <w:t xml:space="preserve"># me |    </w:t>
+      </w:r>
+      <w:r>
+        <w:br/>
+      </w:r>
+      <w:proofErr w:type="spellStart"/>
+      <w:r>
+        <w:t>saqm~Mvicca</w:t>
+      </w:r>
+      <w:proofErr w:type="spellEnd"/>
+      <w:r>
+        <w:t xml:space="preserve"># ca </w:t>
+      </w:r>
+      <w:proofErr w:type="spellStart"/>
+      <w:r>
+        <w:t>saqm~Mvit</w:t>
+      </w:r>
+      <w:proofErr w:type="spellEnd"/>
+      <w:r>
+        <w:t xml:space="preserve"> </w:t>
+      </w:r>
+      <w:proofErr w:type="spellStart"/>
+      <w:r>
+        <w:t>thsaqm~Mvicca</w:t>
+      </w:r>
+      <w:proofErr w:type="spellEnd"/>
+      <w:r>
+        <w:t xml:space="preserve"># me </w:t>
+      </w:r>
+      <w:proofErr w:type="spellStart"/>
+      <w:r>
+        <w:t>me</w:t>
+      </w:r>
+      <w:proofErr w:type="spellEnd"/>
+      <w:r>
+        <w:t xml:space="preserve"> ca </w:t>
+      </w:r>
+      <w:proofErr w:type="spellStart"/>
+      <w:r>
+        <w:t>saqm~M</w:t>
+      </w:r>
+      <w:r>
+        <w:rPr>
+          <w:highlight w:val="yellow"/>
+        </w:rPr>
+        <w:t>vit</w:t>
+      </w:r>
+      <w:proofErr w:type="spellEnd"/>
       <w:r>
         <w:rPr>
           <w:highlight w:val="green"/>
         </w:rPr>
-        <w:t>tallies</w:t>
-      </w:r>
-      <w:r>
-        <w:t xml:space="preserve">                                    56 </w:t>
-      </w:r>
-      <w:proofErr w:type="spellStart"/>
-      <w:r>
-        <w:t>saqm~Mvit</w:t>
-      </w:r>
-      <w:proofErr w:type="spellEnd"/>
-      <w:r>
-        <w:t xml:space="preserve"> | </w:t>
-      </w:r>
-      <w:proofErr w:type="spellStart"/>
-      <w:r>
-        <w:t>caq</w:t>
-      </w:r>
-      <w:proofErr w:type="spellEnd"/>
-      <w:r>
-        <w:t xml:space="preserve"> | </w:t>
-      </w:r>
-      <w:proofErr w:type="spellStart"/>
-      <w:r>
-        <w:t>meq</w:t>
-      </w:r>
-      <w:proofErr w:type="spellEnd"/>
-      <w:r>
-        <w:t xml:space="preserve"> |</w:t>
-      </w:r>
-    </w:p>
-    <w:p>
-      <w:r>
-        <w:t>First diff pos:23 h t</w:t>
-      </w:r>
-    </w:p>
-    <w:p>
-      <w:proofErr w:type="spellStart"/>
-      <w:r>
-        <w:t>saqm~Mvic-ca</w:t>
-      </w:r>
-      <w:proofErr w:type="spellEnd"/>
-      <w:r>
-        <w:t xml:space="preserve"># ca </w:t>
-      </w:r>
-      <w:proofErr w:type="spellStart"/>
-      <w:r>
-        <w:t>saqm~Mvith-saqm~Mvic-ca</w:t>
-      </w:r>
-      <w:proofErr w:type="spellEnd"/>
-      <w:r>
-        <w:t xml:space="preserve"># me </w:t>
-      </w:r>
-      <w:proofErr w:type="spellStart"/>
-      <w:r>
-        <w:t>me</w:t>
-      </w:r>
-      <w:proofErr w:type="spellEnd"/>
-      <w:r>
-        <w:t xml:space="preserve"> ca </w:t>
-      </w:r>
-      <w:proofErr w:type="spellStart"/>
-      <w:r>
-        <w:t>saqm~M</w:t>
+        <w:t xml:space="preserve"> </w:t>
+      </w:r>
+      <w:proofErr w:type="spellStart"/>
+      <w:r>
+        <w:rPr>
+          <w:highlight w:val="yellow"/>
+        </w:rPr>
+        <w:t>th</w:t>
+      </w:r>
+      <w:r>
+        <w:t>saqm~Mvicca</w:t>
+      </w:r>
+      <w:proofErr w:type="spellEnd"/>
+      <w:r>
+        <w:t># me |</w:t>
+      </w:r>
+      <w:r>
+        <w:t xml:space="preserve"> </w:t>
       </w:r>
       <w:r>
         <w:rPr>
           <w:highlight w:val="green"/>
         </w:rPr>
-        <w:t>vith-</w:t>
-      </w:r>
-      <w:r>
-        <w:t>saqm~Mvic-ca</w:t>
-      </w:r>
-      <w:proofErr w:type="spellEnd"/>
-      <w:r>
-        <w:t xml:space="preserve"># me |    </w:t>
-      </w:r>
-      <w:r>
-        <w:br/>
-      </w:r>
-      <w:proofErr w:type="spellStart"/>
-      <w:r>
-        <w:t>saqm~Mvicca</w:t>
-      </w:r>
-      <w:proofErr w:type="spellEnd"/>
-      <w:r>
-        <w:t xml:space="preserve"># ca </w:t>
-      </w:r>
-      <w:proofErr w:type="spellStart"/>
-      <w:r>
-        <w:t>saqm~Mvit</w:t>
-      </w:r>
-      <w:proofErr w:type="spellEnd"/>
-      <w:r>
-        <w:t xml:space="preserve"> </w:t>
-      </w:r>
-      <w:proofErr w:type="spellStart"/>
-      <w:r>
-        <w:t>thsaqm~Mvicca</w:t>
-      </w:r>
-      <w:proofErr w:type="spellEnd"/>
-      <w:r>
-        <w:t xml:space="preserve"># me </w:t>
-      </w:r>
-      <w:proofErr w:type="spellStart"/>
-      <w:r>
-        <w:t>me</w:t>
-      </w:r>
-      <w:proofErr w:type="spellEnd"/>
-      <w:r>
-        <w:t xml:space="preserve"> ca </w:t>
-      </w:r>
-      <w:proofErr w:type="spellStart"/>
-      <w:r>
-        <w:t>saqm~M</w:t>
-      </w:r>
+        <w:t xml:space="preserve">Ref output corrected as </w:t>
+      </w:r>
+      <w:proofErr w:type="spellStart"/>
       <w:r>
         <w:rPr>
           <w:highlight w:val="green"/>
         </w:rPr>
-        <w:t>vit</w:t>
-      </w:r>
-      <w:proofErr w:type="spellEnd"/>
-      <w:r>
-        <w:rPr>
-          <w:highlight w:val="green"/>
-        </w:rPr>
-        <w:t xml:space="preserve"> </w:t>
-      </w:r>
-      <w:proofErr w:type="spellStart"/>
-      <w:r>
-        <w:rPr>
-          <w:highlight w:val="green"/>
-        </w:rPr>
         <w:t>th</w:t>
       </w:r>
-      <w:r>
-        <w:t>saqm~Mvicca</w:t>
-      </w:r>
-      <w:proofErr w:type="spellEnd"/>
-      <w:r>
-        <w:t># me |</w:t>
-      </w:r>
+      <w:proofErr w:type="spellEnd"/>
     </w:p>
     <w:p>
       <w:r>
@@ -3910,23 +3897,7 @@
       </w:r>
       <w:proofErr w:type="spellEnd"/>
       <w:r>
-        <w:t xml:space="preserve"> | </w:t>
-      </w:r>
-      <w:proofErr w:type="spellStart"/>
-      <w:r>
-        <w:t>caq</w:t>
-      </w:r>
-      <w:proofErr w:type="spellEnd"/>
-      <w:r>
-        <w:t xml:space="preserve"> | </w:t>
-      </w:r>
-      <w:proofErr w:type="spellStart"/>
-      <w:r>
-        <w:t>meq</w:t>
-      </w:r>
-      <w:proofErr w:type="spellEnd"/>
-      <w:r>
-        <w:t xml:space="preserve"> |</w:t>
+        <w:t xml:space="preserve"> | caq | meq |</w:t>
       </w:r>
     </w:p>
     <w:p>
@@ -4064,6 +4035,26 @@
       <w:proofErr w:type="spellEnd"/>
       <w:r>
         <w:t xml:space="preserve"> ca me |</w:t>
+      </w:r>
+      <w:r>
+        <w:t xml:space="preserve"> </w:t>
+      </w:r>
+      <w:proofErr w:type="spellStart"/>
+      <w:r>
+        <w:rPr>
+          <w:highlight w:val="green"/>
+        </w:rPr>
+        <w:t>sIram</w:t>
+      </w:r>
+      <w:proofErr w:type="spellEnd"/>
+      <w:r>
+        <w:t xml:space="preserve"> </w:t>
+      </w:r>
+      <w:r>
+        <w:rPr>
+          <w:highlight w:val="green"/>
+        </w:rPr>
+        <w:t>corrected to small m in Excel Template</w:t>
       </w:r>
     </w:p>
     <w:p>
@@ -4387,15 +4378,7 @@
       </w:r>
       <w:proofErr w:type="spellEnd"/>
       <w:r>
-        <w:t xml:space="preserve"> ca# </w:t>
-      </w:r>
-      <w:proofErr w:type="spellStart"/>
-      <w:r>
-        <w:t>caqrta</w:t>
-      </w:r>
-      <w:proofErr w:type="spellEnd"/>
-      <w:r>
-        <w:t xml:space="preserve"> </w:t>
+        <w:t xml:space="preserve"> ca# caqrta </w:t>
       </w:r>
       <w:proofErr w:type="spellStart"/>
       <w:r>
@@ -5093,15 +5076,7 @@
       </w:r>
       <w:proofErr w:type="spellStart"/>
       <w:r>
-        <w:t>aud</w:t>
-      </w:r>
-      <w:proofErr w:type="spellEnd"/>
-      <w:r>
-        <w:t>^^</w:t>
-      </w:r>
-      <w:proofErr w:type="spellStart"/>
-      <w:r>
-        <w:t>Bi#dyam</w:t>
+        <w:t>audBi#dyam</w:t>
       </w:r>
       <w:proofErr w:type="spellEnd"/>
       <w:r>
@@ -5294,31 +5269,15 @@
       </w:r>
       <w:proofErr w:type="spellStart"/>
       <w:r>
-        <w:t>aud</w:t>
-      </w:r>
-      <w:proofErr w:type="spellEnd"/>
-      <w:r>
-        <w:t>^^</w:t>
-      </w:r>
-      <w:proofErr w:type="spellStart"/>
-      <w:r>
-        <w:t>Bi#dyaq</w:t>
-      </w:r>
-      <w:proofErr w:type="spellEnd"/>
-      <w:r>
-        <w:t xml:space="preserve"> </w:t>
-      </w:r>
-      <w:proofErr w:type="spellStart"/>
-      <w:r>
-        <w:t>maud</w:t>
-      </w:r>
-      <w:proofErr w:type="spellEnd"/>
-      <w:r>
-        <w:t>^^</w:t>
-      </w:r>
-      <w:proofErr w:type="spellStart"/>
-      <w:r>
-        <w:t>Bi#dyam</w:t>
+        <w:t>audBi#dyaq</w:t>
+      </w:r>
+      <w:proofErr w:type="spellEnd"/>
+      <w:r>
+        <w:t xml:space="preserve"> </w:t>
+      </w:r>
+      <w:proofErr w:type="spellStart"/>
+      <w:r>
+        <w:t>maudBi#dyam</w:t>
       </w:r>
       <w:proofErr w:type="spellEnd"/>
       <w:r>
@@ -5342,15 +5301,7 @@
       </w:r>
       <w:proofErr w:type="spellStart"/>
       <w:r>
-        <w:t>aud</w:t>
-      </w:r>
-      <w:proofErr w:type="spellEnd"/>
-      <w:r>
-        <w:t>^^</w:t>
-      </w:r>
-      <w:proofErr w:type="spellStart"/>
-      <w:r>
-        <w:t>Bi#dyam</w:t>
+        <w:t>audBi#dyam</w:t>
       </w:r>
       <w:proofErr w:type="spellEnd"/>
       <w:r>
@@ -5399,15 +5350,7 @@
       </w:r>
       <w:proofErr w:type="spellStart"/>
       <w:r>
-        <w:t>aud</w:t>
-      </w:r>
-      <w:proofErr w:type="spellEnd"/>
-      <w:r>
-        <w:t>^^</w:t>
-      </w:r>
-      <w:proofErr w:type="spellStart"/>
-      <w:r>
-        <w:t>Bi#dyam</w:t>
+        <w:t>audBi#dyam</w:t>
       </w:r>
       <w:proofErr w:type="spellEnd"/>
       <w:r>
@@ -5533,31 +5476,15 @@
       </w:r>
       <w:proofErr w:type="spellStart"/>
       <w:r>
-        <w:t>aud</w:t>
-      </w:r>
-      <w:proofErr w:type="spellEnd"/>
-      <w:r>
-        <w:t>^^</w:t>
-      </w:r>
-      <w:proofErr w:type="spellStart"/>
-      <w:r>
-        <w:t>Bi#dyaq</w:t>
-      </w:r>
-      <w:proofErr w:type="spellEnd"/>
-      <w:r>
-        <w:t xml:space="preserve"> </w:t>
-      </w:r>
-      <w:proofErr w:type="spellStart"/>
-      <w:r>
-        <w:t>maud</w:t>
-      </w:r>
-      <w:proofErr w:type="spellEnd"/>
-      <w:r>
-        <w:t>^^</w:t>
-      </w:r>
-      <w:proofErr w:type="spellStart"/>
-      <w:r>
-        <w:t>Bi#dyam</w:t>
+        <w:t>audBi#dyaq</w:t>
+      </w:r>
+      <w:proofErr w:type="spellEnd"/>
+      <w:r>
+        <w:t xml:space="preserve"> </w:t>
+      </w:r>
+      <w:proofErr w:type="spellStart"/>
+      <w:r>
+        <w:t>maudBi#dyam</w:t>
       </w:r>
       <w:proofErr w:type="spellEnd"/>
       <w:r>
@@ -6077,18 +6004,15 @@
       </w:r>
       <w:r>
         <w:rPr>
-          <w:highlight w:val="red"/>
-        </w:rPr>
-        <w:t>ref output error</w:t>
-      </w:r>
-      <w:r>
-        <w:t xml:space="preserve"> </w:t>
-      </w:r>
-      <w:r>
-        <w:rPr>
-          <w:highlight w:val="yellow"/>
-        </w:rPr>
-        <w:t>Veda VMS to correct</w:t>
+          <w:highlight w:val="green"/>
+        </w:rPr>
+        <w:t>Veda VMS correct</w:t>
+      </w:r>
+      <w:r>
+        <w:rPr>
+          <w:highlight w:val="green"/>
+        </w:rPr>
+        <w:t>ed</w:t>
       </w:r>
     </w:p>
     <w:p>
@@ -6646,7 +6570,23 @@
       </w:r>
       <w:proofErr w:type="spellEnd"/>
       <w:r>
-        <w:t xml:space="preserve"> caq trapuq </w:t>
+        <w:t xml:space="preserve"> </w:t>
+      </w:r>
+      <w:proofErr w:type="spellStart"/>
+      <w:r>
+        <w:t>caq</w:t>
+      </w:r>
+      <w:proofErr w:type="spellEnd"/>
+      <w:r>
+        <w:t xml:space="preserve"> </w:t>
+      </w:r>
+      <w:proofErr w:type="spellStart"/>
+      <w:r>
+        <w:t>trapuq</w:t>
+      </w:r>
+      <w:proofErr w:type="spellEnd"/>
+      <w:r>
+        <w:t xml:space="preserve"> </w:t>
       </w:r>
       <w:proofErr w:type="spellStart"/>
       <w:r>
@@ -6692,6 +6632,15 @@
     <w:p>
       <w:r>
         <w:t>--</w:t>
+      </w:r>
+      <w:r>
+        <w:t xml:space="preserve"> </w:t>
+      </w:r>
+      <w:r>
+        <w:rPr>
+          <w:highlight w:val="green"/>
+        </w:rPr>
+        <w:t>Bracket corrected in Excel</w:t>
       </w:r>
     </w:p>
     <w:p>
@@ -6750,23 +6699,7 @@
       </w:r>
       <w:proofErr w:type="spellEnd"/>
       <w:r>
-        <w:t xml:space="preserve"> | </w:t>
-      </w:r>
-      <w:proofErr w:type="spellStart"/>
-      <w:r>
-        <w:t>meq</w:t>
-      </w:r>
-      <w:proofErr w:type="spellEnd"/>
-      <w:r>
-        <w:t xml:space="preserve"> | </w:t>
-      </w:r>
-      <w:proofErr w:type="spellStart"/>
-      <w:r>
-        <w:t>loqham</w:t>
-      </w:r>
-      <w:proofErr w:type="spellEnd"/>
-      <w:r>
-        <w:t xml:space="preserve"> |</w:t>
+        <w:t xml:space="preserve"> | meq | loqham |</w:t>
       </w:r>
     </w:p>
     <w:p>
@@ -7525,28 +7458,25 @@
       <w:r>
         <w:t xml:space="preserve"> ca </w:t>
       </w:r>
-      <w:r>
-        <w:rPr>
-          <w:highlight w:val="yellow"/>
-        </w:rPr>
-        <w:t>Swaram on long letter</w:t>
-      </w:r>
-      <w:r>
-        <w:t xml:space="preserve"> </w:t>
-      </w:r>
-      <w:proofErr w:type="spellStart"/>
-      <w:r>
-        <w:rPr>
-          <w:highlight w:val="yellow"/>
+      <w:proofErr w:type="spellStart"/>
+      <w:r>
+        <w:rPr>
+          <w:highlight w:val="green"/>
         </w:rPr>
         <w:t>VedaVMS</w:t>
       </w:r>
       <w:proofErr w:type="spellEnd"/>
       <w:r>
         <w:rPr>
-          <w:highlight w:val="yellow"/>
-        </w:rPr>
-        <w:t xml:space="preserve"> to correct</w:t>
+          <w:highlight w:val="green"/>
+        </w:rPr>
+        <w:t xml:space="preserve"> correct</w:t>
+      </w:r>
+      <w:r>
+        <w:rPr>
+          <w:highlight w:val="green"/>
+        </w:rPr>
+        <w:t>ed</w:t>
       </w:r>
     </w:p>
     <w:p>
@@ -7601,23 +7531,7 @@
       </w:r>
       <w:proofErr w:type="spellEnd"/>
       <w:r>
-        <w:t xml:space="preserve"> | </w:t>
-      </w:r>
-      <w:proofErr w:type="spellStart"/>
-      <w:r>
-        <w:t>meq</w:t>
-      </w:r>
-      <w:proofErr w:type="spellEnd"/>
-      <w:r>
-        <w:t xml:space="preserve"> | </w:t>
-      </w:r>
-      <w:proofErr w:type="spellStart"/>
-      <w:r>
-        <w:t>aqSvinau</w:t>
-      </w:r>
-      <w:proofErr w:type="spellEnd"/>
-      <w:r>
-        <w:t>$ |</w:t>
+        <w:t xml:space="preserve"> | meq | aqSvinau$ |</w:t>
       </w:r>
     </w:p>
     <w:p>
@@ -10170,6 +10084,9 @@
       </w:r>
       <w:proofErr w:type="spellStart"/>
       <w:r>
+        <w:rPr>
+          <w:highlight w:val="yellow"/>
+        </w:rPr>
         <w:t>cartu#graqhA</w:t>
       </w:r>
       <w:proofErr w:type="spellEnd"/>
@@ -10183,6 +10100,9 @@
       <w:proofErr w:type="spellEnd"/>
       <w:r>
         <w:t xml:space="preserve">    |    </w:t>
+      </w:r>
+      <w:r>
+        <w:br/>
       </w:r>
       <w:proofErr w:type="spellStart"/>
       <w:r>
@@ -10295,7 +10215,49 @@
     <w:p>
       <w:proofErr w:type="spellStart"/>
       <w:r>
-        <w:t>RuqtuqgraqhAScaq</w:t>
+        <w:t>RuqtuqgraqhAS</w:t>
+      </w:r>
+      <w:r>
+        <w:rPr>
+          <w:highlight w:val="yellow"/>
+        </w:rPr>
+        <w:t>caq</w:t>
+      </w:r>
+      <w:proofErr w:type="spellEnd"/>
+      <w:r>
+        <w:rPr>
+          <w:highlight w:val="yellow"/>
+        </w:rPr>
+        <w:t xml:space="preserve"> </w:t>
+      </w:r>
+      <w:proofErr w:type="spellStart"/>
+      <w:r>
+        <w:rPr>
+          <w:highlight w:val="yellow"/>
+        </w:rPr>
+        <w:t>cartu#</w:t>
+      </w:r>
+      <w:r>
+        <w:t>graqhA</w:t>
+      </w:r>
+      <w:proofErr w:type="spellEnd"/>
+      <w:r>
+        <w:t xml:space="preserve"> </w:t>
+      </w:r>
+      <w:proofErr w:type="spellStart"/>
+      <w:r>
+        <w:t>Ru#tugraqhASca</w:t>
+      </w:r>
+      <w:proofErr w:type="spellEnd"/>
+      <w:r>
+        <w:t xml:space="preserve"># me </w:t>
+      </w:r>
+      <w:proofErr w:type="spellStart"/>
+      <w:r>
+        <w:rPr>
+          <w:highlight w:val="yellow"/>
+        </w:rPr>
+        <w:t>meq</w:t>
       </w:r>
       <w:proofErr w:type="spellEnd"/>
       <w:r>
@@ -10315,39 +10277,60 @@
       </w:r>
       <w:proofErr w:type="spellEnd"/>
       <w:r>
+        <w:t xml:space="preserve">    |    </w:t>
+      </w:r>
+      <w:r>
+        <w:br/>
+      </w:r>
+      <w:proofErr w:type="spellStart"/>
+      <w:r>
+        <w:t>RuqtuqgraqhA</w:t>
+      </w:r>
+      <w:r>
+        <w:rPr>
+          <w:highlight w:val="green"/>
+        </w:rPr>
+        <w:t>Sca</w:t>
+      </w:r>
+      <w:proofErr w:type="spellEnd"/>
+      <w:r>
+        <w:rPr>
+          <w:highlight w:val="green"/>
+        </w:rPr>
+        <w:t xml:space="preserve"># </w:t>
+      </w:r>
+      <w:proofErr w:type="spellStart"/>
+      <w:r>
+        <w:rPr>
+          <w:highlight w:val="green"/>
+        </w:rPr>
+        <w:t>cartugra</w:t>
+      </w:r>
+      <w:r>
+        <w:t>qhA</w:t>
+      </w:r>
+      <w:proofErr w:type="spellEnd"/>
+      <w:r>
+        <w:t xml:space="preserve"> </w:t>
+      </w:r>
+      <w:proofErr w:type="spellStart"/>
+      <w:r>
+        <w:t>Ru#tugraqhASca</w:t>
+      </w:r>
+      <w:proofErr w:type="spellEnd"/>
+      <w:r>
         <w:t xml:space="preserve"># me </w:t>
       </w:r>
       <w:proofErr w:type="spellStart"/>
       <w:r>
-        <w:t>meq</w:t>
-      </w:r>
-      <w:proofErr w:type="spellEnd"/>
-      <w:r>
-        <w:t xml:space="preserve"> </w:t>
-      </w:r>
-      <w:proofErr w:type="spellStart"/>
-      <w:r>
-        <w:t>cartu#graqhA</w:t>
-      </w:r>
-      <w:proofErr w:type="spellEnd"/>
-      <w:r>
-        <w:t xml:space="preserve"> </w:t>
-      </w:r>
-      <w:proofErr w:type="spellStart"/>
-      <w:r>
-        <w:t>Ru#tugraqhASca</w:t>
-      </w:r>
-      <w:proofErr w:type="spellEnd"/>
-      <w:r>
-        <w:t xml:space="preserve">    |    </w:t>
-      </w:r>
-      <w:proofErr w:type="spellStart"/>
-      <w:r>
-        <w:t>RuqtuqgraqhASca</w:t>
-      </w:r>
-      <w:proofErr w:type="spellEnd"/>
-      <w:r>
-        <w:t xml:space="preserve"># </w:t>
+        <w:t>me</w:t>
+      </w:r>
+      <w:proofErr w:type="spellEnd"/>
+      <w:r>
+        <w:t xml:space="preserve"> </w:t>
+      </w:r>
+      <w:r>
+        <w:br/>
       </w:r>
       <w:proofErr w:type="spellStart"/>
       <w:r>
@@ -10359,30 +10342,6 @@
       </w:r>
       <w:proofErr w:type="spellStart"/>
       <w:r>
-        <w:t>Ru#tugraqhASca</w:t>
-      </w:r>
-      <w:proofErr w:type="spellEnd"/>
-      <w:r>
-        <w:t xml:space="preserve"># me </w:t>
-      </w:r>
-      <w:proofErr w:type="spellStart"/>
-      <w:r>
-        <w:t>me</w:t>
-      </w:r>
-      <w:proofErr w:type="spellEnd"/>
-      <w:r>
-        <w:t xml:space="preserve"> </w:t>
-      </w:r>
-      <w:proofErr w:type="spellStart"/>
-      <w:r>
-        <w:t>cartugraqhA</w:t>
-      </w:r>
-      <w:proofErr w:type="spellEnd"/>
-      <w:r>
-        <w:t xml:space="preserve"> </w:t>
-      </w:r>
-      <w:proofErr w:type="spellStart"/>
-      <w:r>
         <w:t>Rutu#graqhASca</w:t>
       </w:r>
       <w:proofErr w:type="spellEnd"/>
@@ -10394,9 +10353,22 @@
       <w:r>
         <w:t>--</w:t>
       </w:r>
-    </w:p>
-    <w:p>
-      <w:r>
+      <w:r>
+        <w:t xml:space="preserve"> </w:t>
+      </w:r>
+      <w:r>
+        <w:rPr>
+          <w:highlight w:val="green"/>
+        </w:rPr>
+        <w:t>Check this with Ru Sandhi it is taken care</w:t>
+      </w:r>
+      <w:r>
+        <w:t xml:space="preserve"> </w:t>
+      </w:r>
+    </w:p>
+    <w:p>
+      <w:r>
+        <w:lastRenderedPageBreak/>
         <w:t>4)</w:t>
       </w:r>
       <w:r>
@@ -10422,7 +10394,6 @@
     </w:p>
     <w:p>
       <w:r>
-        <w:lastRenderedPageBreak/>
         <w:t>Diff pos: 12 $ #</w:t>
       </w:r>
     </w:p>
@@ -10874,6 +10845,9 @@
       <w:r>
         <w:t xml:space="preserve">    |    </w:t>
       </w:r>
+      <w:r>
+        <w:br/>
+      </w:r>
       <w:proofErr w:type="spellStart"/>
       <w:r>
         <w:t>maq</w:t>
@@ -11031,6 +11005,9 @@
       <w:r>
         <w:t xml:space="preserve"># me    |    </w:t>
       </w:r>
+      <w:r>
+        <w:br/>
+      </w:r>
       <w:proofErr w:type="spellStart"/>
       <w:r>
         <w:t>aiqndrAqgnaSca</w:t>
@@ -11237,6 +11214,9 @@
       <w:r>
         <w:t xml:space="preserve"> |      |    </w:t>
       </w:r>
+      <w:r>
+        <w:br/>
+      </w:r>
       <w:proofErr w:type="spellStart"/>
       <w:r>
         <w:t>caq</w:t>
@@ -11383,6 +11363,7 @@
     <w:p>
       <w:proofErr w:type="spellStart"/>
       <w:r>
+        <w:lastRenderedPageBreak/>
         <w:t>meq</w:t>
       </w:r>
       <w:proofErr w:type="spellEnd"/>
@@ -11428,6 +11409,9 @@
       <w:proofErr w:type="spellEnd"/>
       <w:r>
         <w:t xml:space="preserve">    |    </w:t>
+      </w:r>
+      <w:r>
+        <w:br/>
       </w:r>
       <w:proofErr w:type="spellStart"/>
       <w:r>
@@ -11540,7 +11524,6 @@
     <w:p>
       <w:proofErr w:type="spellStart"/>
       <w:r>
-        <w:lastRenderedPageBreak/>
         <w:t>vaiqSvaqdeqvaSca</w:t>
       </w:r>
       <w:proofErr w:type="spellEnd"/>
@@ -11586,6 +11569,9 @@
       <w:proofErr w:type="spellEnd"/>
       <w:r>
         <w:t xml:space="preserve">    |    </w:t>
+      </w:r>
+      <w:r>
+        <w:br/>
       </w:r>
       <w:proofErr w:type="spellStart"/>
       <w:r>
@@ -11738,25 +11724,22 @@
       <w:proofErr w:type="spellStart"/>
       <w:r>
         <w:rPr>
-          <w:highlight w:val="yellow"/>
+          <w:highlight w:val="green"/>
         </w:rPr>
         <w:t>VedaVMS</w:t>
       </w:r>
       <w:proofErr w:type="spellEnd"/>
       <w:r>
         <w:rPr>
-          <w:highlight w:val="yellow"/>
-        </w:rPr>
-        <w:t xml:space="preserve"> to correct</w:t>
-      </w:r>
-      <w:r>
-        <w:t xml:space="preserve"> </w:t>
-      </w:r>
-      <w:r>
-        <w:rPr>
-          <w:highlight w:val="yellow"/>
-        </w:rPr>
-        <w:t>Baraha</w:t>
+          <w:highlight w:val="green"/>
+        </w:rPr>
+        <w:t xml:space="preserve"> </w:t>
+      </w:r>
+      <w:r>
+        <w:rPr>
+          <w:highlight w:val="green"/>
+        </w:rPr>
+        <w:t>Corrected</w:t>
       </w:r>
     </w:p>
     <w:p>
@@ -11811,23 +11794,7 @@
       </w:r>
       <w:proofErr w:type="spellEnd"/>
       <w:r>
-        <w:t xml:space="preserve"> | </w:t>
-      </w:r>
-      <w:proofErr w:type="spellStart"/>
-      <w:r>
-        <w:t>meq</w:t>
-      </w:r>
-      <w:proofErr w:type="spellEnd"/>
-      <w:r>
-        <w:t xml:space="preserve"> | </w:t>
-      </w:r>
-      <w:proofErr w:type="spellStart"/>
-      <w:r>
-        <w:t>pUqtaqBRut</w:t>
-      </w:r>
-      <w:proofErr w:type="spellEnd"/>
-      <w:r>
-        <w:t xml:space="preserve"> |</w:t>
+        <w:t xml:space="preserve"> | meq | pUqtaqBRut |</w:t>
       </w:r>
     </w:p>
     <w:p>
@@ -12193,7 +12160,13 @@
       </w:r>
       <w:proofErr w:type="spellStart"/>
       <w:r>
-        <w:t>itya#va</w:t>
+        <w:t>ity</w:t>
+      </w:r>
+      <w:r>
+        <w:rPr>
+          <w:highlight w:val="green"/>
+        </w:rPr>
+        <w:t>a#va</w:t>
       </w:r>
       <w:proofErr w:type="spellEnd"/>
       <w:r>
@@ -12246,16 +12219,22 @@
       <w:proofErr w:type="spellStart"/>
       <w:r>
         <w:rPr>
-          <w:highlight w:val="yellow"/>
+          <w:highlight w:val="green"/>
         </w:rPr>
         <w:t>VedaVMS</w:t>
       </w:r>
       <w:proofErr w:type="spellEnd"/>
       <w:r>
         <w:rPr>
-          <w:highlight w:val="yellow"/>
-        </w:rPr>
-        <w:t xml:space="preserve"> to correct</w:t>
+          <w:highlight w:val="green"/>
+        </w:rPr>
+        <w:t xml:space="preserve"> correct</w:t>
+      </w:r>
+      <w:r>
+        <w:rPr>
+          <w:highlight w:val="green"/>
+        </w:rPr>
+        <w:t>ed</w:t>
       </w:r>
     </w:p>
     <w:p>
@@ -12265,6 +12244,7 @@
     </w:p>
     <w:p>
       <w:r>
+        <w:lastRenderedPageBreak/>
         <w:t>3)</w:t>
       </w:r>
       <w:r>
@@ -12324,23 +12304,7 @@
       </w:r>
       <w:proofErr w:type="spellEnd"/>
       <w:r>
-        <w:t xml:space="preserve"> | </w:t>
-      </w:r>
-      <w:proofErr w:type="spellStart"/>
-      <w:r>
-        <w:t>meq</w:t>
-      </w:r>
-      <w:proofErr w:type="spellEnd"/>
-      <w:r>
-        <w:t xml:space="preserve"> | </w:t>
-      </w:r>
-      <w:proofErr w:type="spellStart"/>
-      <w:r>
-        <w:t>GaqrmaH</w:t>
-      </w:r>
-      <w:proofErr w:type="spellEnd"/>
-      <w:r>
-        <w:t xml:space="preserve"> |</w:t>
+        <w:t xml:space="preserve"> | meq | GaqrmaH |</w:t>
       </w:r>
     </w:p>
     <w:p>
@@ -12584,7 +12548,6 @@
     <w:p>
       <w:proofErr w:type="spellStart"/>
       <w:r>
-        <w:lastRenderedPageBreak/>
         <w:t>meq</w:t>
       </w:r>
       <w:proofErr w:type="spellEnd"/>
@@ -13026,7 +12989,23 @@
       </w:r>
       <w:proofErr w:type="spellEnd"/>
       <w:r>
-        <w:t xml:space="preserve"> carg Ruk-ca# me |                                       |    </w:t>
+        <w:t xml:space="preserve"> </w:t>
+      </w:r>
+      <w:proofErr w:type="spellStart"/>
+      <w:r>
+        <w:t>carg</w:t>
+      </w:r>
+      <w:proofErr w:type="spellEnd"/>
+      <w:r>
+        <w:t xml:space="preserve"> </w:t>
+      </w:r>
+      <w:proofErr w:type="spellStart"/>
+      <w:r>
+        <w:t>Ruk</w:t>
+      </w:r>
+      <w:proofErr w:type="spellEnd"/>
+      <w:r>
+        <w:t xml:space="preserve">-ca# me |                                       |    </w:t>
       </w:r>
       <w:proofErr w:type="spellStart"/>
       <w:r>
@@ -13275,53 +13254,74 @@
     <w:p>
       <w:proofErr w:type="spellStart"/>
       <w:r>
-        <w:t>RuqtuScaq</w:t>
-      </w:r>
-      <w:proofErr w:type="spellEnd"/>
-      <w:r>
-        <w:t xml:space="preserve"> </w:t>
-      </w:r>
-      <w:proofErr w:type="spellStart"/>
-      <w:r>
+        <w:t>RuqtuS</w:t>
+      </w:r>
+      <w:r>
+        <w:rPr>
+          <w:highlight w:val="green"/>
+        </w:rPr>
+        <w:t>caq</w:t>
+      </w:r>
+      <w:proofErr w:type="spellEnd"/>
+      <w:r>
+        <w:rPr>
+          <w:highlight w:val="green"/>
+        </w:rPr>
+        <w:t xml:space="preserve"> </w:t>
+      </w:r>
+      <w:proofErr w:type="spellStart"/>
+      <w:r>
+        <w:rPr>
+          <w:highlight w:val="green"/>
+        </w:rPr>
         <w:t>cartu</w:t>
       </w:r>
       <w:proofErr w:type="spellEnd"/>
       <w:r>
+        <w:rPr>
+          <w:highlight w:val="green"/>
+        </w:rPr>
         <w:t xml:space="preserve"> </w:t>
       </w:r>
       <w:proofErr w:type="spellStart"/>
       <w:proofErr w:type="gramStart"/>
       <w:r>
+        <w:rPr>
+          <w:highlight w:val="green"/>
+        </w:rPr>
+        <w:t>r.Ruq</w:t>
+      </w:r>
+      <w:r>
+        <w:t>tuSca</w:t>
+      </w:r>
+      <w:proofErr w:type="spellEnd"/>
+      <w:proofErr w:type="gramEnd"/>
+      <w:r>
+        <w:t xml:space="preserve"># me </w:t>
+      </w:r>
+      <w:proofErr w:type="spellStart"/>
+      <w:r>
+        <w:t>meq</w:t>
+      </w:r>
+      <w:proofErr w:type="spellEnd"/>
+      <w:r>
+        <w:t xml:space="preserve"> </w:t>
+      </w:r>
+      <w:proofErr w:type="spellStart"/>
+      <w:r>
+        <w:t>cartu</w:t>
+      </w:r>
+      <w:proofErr w:type="spellEnd"/>
+      <w:r>
+        <w:t xml:space="preserve"> </w:t>
+      </w:r>
+      <w:proofErr w:type="spellStart"/>
+      <w:r>
         <w:t>r.RuqtuSca</w:t>
       </w:r>
       <w:proofErr w:type="spellEnd"/>
-      <w:proofErr w:type="gramEnd"/>
-      <w:r>
-        <w:t xml:space="preserve"># me </w:t>
-      </w:r>
-      <w:proofErr w:type="spellStart"/>
-      <w:r>
-        <w:t>meq</w:t>
-      </w:r>
-      <w:proofErr w:type="spellEnd"/>
-      <w:r>
-        <w:t xml:space="preserve"> </w:t>
-      </w:r>
-      <w:proofErr w:type="spellStart"/>
-      <w:r>
-        <w:t>cartu</w:t>
-      </w:r>
-      <w:proofErr w:type="spellEnd"/>
-      <w:r>
-        <w:t xml:space="preserve"> </w:t>
-      </w:r>
-      <w:proofErr w:type="spellStart"/>
-      <w:r>
-        <w:t>r.RuqtuSca</w:t>
-      </w:r>
-      <w:proofErr w:type="spellEnd"/>
-      <w:r>
-        <w:t xml:space="preserve"># me |                           |    </w:t>
+      <w:r>
+        <w:t xml:space="preserve"># me |                           </w:t>
       </w:r>
       <w:proofErr w:type="spellStart"/>
       <w:r>
@@ -13329,7 +13329,15 @@
       </w:r>
       <w:proofErr w:type="spellEnd"/>
       <w:r>
-        <w:t xml:space="preserve"># caqrtur. </w:t>
+        <w:t xml:space="preserve"># </w:t>
+      </w:r>
+      <w:proofErr w:type="spellStart"/>
+      <w:r>
+        <w:t>caqrtur</w:t>
+      </w:r>
+      <w:proofErr w:type="spellEnd"/>
+      <w:r>
+        <w:t xml:space="preserve">. </w:t>
       </w:r>
       <w:proofErr w:type="spellStart"/>
       <w:r>
@@ -13437,6 +13445,7 @@
     </w:p>
     <w:p>
       <w:r>
+        <w:lastRenderedPageBreak/>
         <w:t xml:space="preserve">Diff pos: 27 d </w:t>
       </w:r>
       <w:proofErr w:type="spellStart"/>
@@ -13529,6 +13538,9 @@
       <w:proofErr w:type="spellEnd"/>
       <w:r>
         <w:t xml:space="preserve"> |              |    </w:t>
+      </w:r>
+      <w:r>
+        <w:br/>
       </w:r>
       <w:proofErr w:type="spellStart"/>
       <w:r>
@@ -13696,7 +13708,6 @@
     <w:p>
       <w:proofErr w:type="spellStart"/>
       <w:r>
-        <w:lastRenderedPageBreak/>
         <w:t>meq</w:t>
       </w:r>
       <w:proofErr w:type="spellEnd"/>
@@ -14086,7 +14097,13 @@
       </w:r>
       <w:proofErr w:type="spellStart"/>
       <w:r>
-        <w:t>tri#vaqthsA</w:t>
+        <w:rPr>
+          <w:highlight w:val="yellow"/>
+        </w:rPr>
+        <w:t>tri#v</w:t>
+      </w:r>
+      <w:r>
+        <w:t>aqthsA</w:t>
       </w:r>
       <w:proofErr w:type="spellEnd"/>
       <w:r>
@@ -14114,24 +14131,18 @@
       </w:r>
       <w:r>
         <w:rPr>
-          <w:highlight w:val="yellow"/>
-        </w:rPr>
-        <w:t xml:space="preserve">Input </w:t>
-      </w:r>
-      <w:proofErr w:type="spellStart"/>
-      <w:r>
-        <w:rPr>
-          <w:highlight w:val="yellow"/>
-        </w:rPr>
-        <w:t>swaram</w:t>
-      </w:r>
-      <w:proofErr w:type="spellEnd"/>
-      <w:r>
-        <w:rPr>
-          <w:highlight w:val="yellow"/>
-        </w:rPr>
-        <w:t xml:space="preserve"> coding error</w:t>
-      </w:r>
+          <w:highlight w:val="green"/>
+        </w:rPr>
+        <w:t xml:space="preserve">Swaram corrected in Ref. </w:t>
+      </w:r>
+      <w:proofErr w:type="spellStart"/>
+      <w:r>
+        <w:rPr>
+          <w:highlight w:val="green"/>
+        </w:rPr>
+        <w:t>ouptut</w:t>
+      </w:r>
+      <w:proofErr w:type="spellEnd"/>
     </w:p>
     <w:p>
       <w:r>
@@ -14210,9 +14221,9 @@
       </w:r>
       <w:r>
         <w:rPr>
-          <w:highlight w:val="yellow"/>
-        </w:rPr>
-        <w:t>input typo</w:t>
+          <w:highlight w:val="green"/>
+        </w:rPr>
+        <w:t>Corrected in Ref output</w:t>
       </w:r>
     </w:p>
     <w:p>
@@ -14471,6 +14482,7 @@
     </w:p>
     <w:p>
       <w:r>
+        <w:lastRenderedPageBreak/>
         <w:t>38)</w:t>
       </w:r>
       <w:r>
@@ -14643,7 +14655,6 @@
     </w:p>
     <w:p>
       <w:r>
-        <w:lastRenderedPageBreak/>
         <w:t>44)</w:t>
       </w:r>
       <w:r>
@@ -14689,23 +14700,7 @@
       </w:r>
       <w:proofErr w:type="spellEnd"/>
       <w:r>
-        <w:t xml:space="preserve"> | </w:t>
-      </w:r>
-      <w:proofErr w:type="spellStart"/>
-      <w:r>
-        <w:t>meq</w:t>
-      </w:r>
-      <w:proofErr w:type="spellEnd"/>
-      <w:r>
-        <w:t xml:space="preserve"> | </w:t>
-      </w:r>
-      <w:proofErr w:type="spellStart"/>
-      <w:r>
-        <w:t>paqShThaqvAt</w:t>
-      </w:r>
-      <w:proofErr w:type="spellEnd"/>
-      <w:r>
-        <w:t xml:space="preserve"> |</w:t>
+        <w:t xml:space="preserve"> | meq | paqShThaqvAt |</w:t>
       </w:r>
     </w:p>
     <w:p>
@@ -15187,18 +15182,30 @@
       <w:r>
         <w:t xml:space="preserve"># </w:t>
       </w:r>
-      <w:r>
-        <w:rPr>
-          <w:highlight w:val="yellow"/>
-        </w:rPr>
-        <w:t xml:space="preserve">ca </w:t>
-      </w:r>
-      <w:proofErr w:type="spellStart"/>
-      <w:r>
-        <w:rPr>
-          <w:highlight w:val="yellow"/>
-        </w:rPr>
-        <w:t>RuShaqBo</w:t>
+      <w:proofErr w:type="spellStart"/>
+      <w:r>
+        <w:rPr>
+          <w:highlight w:val="green"/>
+        </w:rPr>
+        <w:t>ca</w:t>
+      </w:r>
+      <w:r>
+        <w:rPr>
+          <w:highlight w:val="green"/>
+        </w:rPr>
+        <w:t>r.</w:t>
+      </w:r>
+      <w:r>
+        <w:rPr>
+          <w:highlight w:val="green"/>
+        </w:rPr>
+        <w:t>Sh</w:t>
+      </w:r>
+      <w:r>
+        <w:rPr>
+          <w:highlight w:val="yellow"/>
+        </w:rPr>
+        <w:t>aqBo</w:t>
       </w:r>
       <w:proofErr w:type="spellEnd"/>
       <w:r>
@@ -15215,23 +15222,32 @@
       <w:r>
         <w:t xml:space="preserve"> </w:t>
       </w:r>
-      <w:r>
-        <w:rPr>
-          <w:highlight w:val="yellow"/>
-        </w:rPr>
-        <w:t>input error to correct</w:t>
-      </w:r>
-      <w:r>
-        <w:t xml:space="preserve"> </w:t>
-      </w:r>
-      <w:proofErr w:type="spellStart"/>
-      <w:r>
-        <w:rPr>
-          <w:highlight w:val="yellow"/>
+      <w:proofErr w:type="spellStart"/>
+      <w:r>
+        <w:rPr>
+          <w:highlight w:val="green"/>
         </w:rPr>
         <w:t>VedaVMS</w:t>
       </w:r>
       <w:proofErr w:type="spellEnd"/>
+      <w:r>
+        <w:rPr>
+          <w:highlight w:val="green"/>
+        </w:rPr>
+        <w:t xml:space="preserve"> </w:t>
+      </w:r>
+      <w:r>
+        <w:rPr>
+          <w:highlight w:val="green"/>
+        </w:rPr>
+        <w:t>correct</w:t>
+      </w:r>
+      <w:r>
+        <w:rPr>
+          <w:highlight w:val="green"/>
+        </w:rPr>
+        <w:t>ed</w:t>
+      </w:r>
     </w:p>
     <w:p>
       <w:r>
@@ -15355,11 +15371,23 @@
       </w:r>
       <w:proofErr w:type="spellEnd"/>
       <w:r>
-        <w:t xml:space="preserve"># ca </w:t>
-      </w:r>
-      <w:proofErr w:type="spellStart"/>
-      <w:r>
-        <w:t>RuShaqBa</w:t>
+        <w:t xml:space="preserve"># </w:t>
+      </w:r>
+      <w:r>
+        <w:rPr>
+          <w:highlight w:val="yellow"/>
+        </w:rPr>
+        <w:t xml:space="preserve">ca </w:t>
+      </w:r>
+      <w:proofErr w:type="spellStart"/>
+      <w:r>
+        <w:rPr>
+          <w:highlight w:val="yellow"/>
+        </w:rPr>
+        <w:t>RuSh</w:t>
+      </w:r>
+      <w:r>
+        <w:t>aqBa</w:t>
       </w:r>
       <w:proofErr w:type="spellEnd"/>
       <w:r>
@@ -15379,11 +15407,23 @@
       </w:r>
       <w:proofErr w:type="spellEnd"/>
       <w:r>
-        <w:t xml:space="preserve"> ca </w:t>
-      </w:r>
-      <w:proofErr w:type="spellStart"/>
-      <w:r>
-        <w:t>RuShaqBa</w:t>
+        <w:t xml:space="preserve"> </w:t>
+      </w:r>
+      <w:r>
+        <w:rPr>
+          <w:highlight w:val="yellow"/>
+        </w:rPr>
+        <w:t xml:space="preserve">ca </w:t>
+      </w:r>
+      <w:proofErr w:type="spellStart"/>
+      <w:r>
+        <w:rPr>
+          <w:highlight w:val="yellow"/>
+        </w:rPr>
+        <w:t>RuS</w:t>
+      </w:r>
+      <w:r>
+        <w:t>haqBa</w:t>
       </w:r>
       <w:proofErr w:type="spellEnd"/>
       <w:r>
@@ -15397,9 +15437,27 @@
       <w:r>
         <w:t># me |</w:t>
       </w:r>
-    </w:p>
-    <w:p>
-      <w:r>
+      <w:r>
+        <w:t xml:space="preserve"> </w:t>
+      </w:r>
+      <w:proofErr w:type="spellStart"/>
+      <w:r>
+        <w:rPr>
+          <w:highlight w:val="green"/>
+        </w:rPr>
+        <w:t>VedaVMS</w:t>
+      </w:r>
+      <w:proofErr w:type="spellEnd"/>
+      <w:r>
+        <w:rPr>
+          <w:highlight w:val="green"/>
+        </w:rPr>
+        <w:t xml:space="preserve"> corrected</w:t>
+      </w:r>
+    </w:p>
+    <w:p>
+      <w:r>
+        <w:lastRenderedPageBreak/>
         <w:t>60)</w:t>
       </w:r>
       <w:r>
@@ -15557,7 +15615,7 @@
       </w:r>
       <w:proofErr w:type="spellEnd"/>
       <w:r>
-        <w:t xml:space="preserve"> |                         |    </w:t>
+        <w:t xml:space="preserve"> |                         </w:t>
       </w:r>
       <w:proofErr w:type="spellStart"/>
       <w:r>
@@ -15714,7 +15772,6 @@
     <w:p>
       <w:proofErr w:type="spellStart"/>
       <w:r>
-        <w:lastRenderedPageBreak/>
         <w:t>meq</w:t>
       </w:r>
       <w:proofErr w:type="spellEnd"/>
@@ -15759,7 +15816,7 @@
       </w:r>
       <w:proofErr w:type="spellEnd"/>
       <w:r>
-        <w:t xml:space="preserve">-ca# |                   |    </w:t>
+        <w:t xml:space="preserve">-ca# |                    </w:t>
       </w:r>
       <w:proofErr w:type="spellStart"/>
       <w:r>
@@ -16049,32 +16106,20 @@
       <w:r>
         <w:t xml:space="preserve"> </w:t>
       </w:r>
-      <w:r>
-        <w:rPr>
-          <w:highlight w:val="yellow"/>
-        </w:rPr>
-        <w:t>input coding error</w:t>
-      </w:r>
-      <w:r>
-        <w:t xml:space="preserve"> </w:t>
-      </w:r>
-      <w:r>
-        <w:rPr>
-          <w:highlight w:val="yellow"/>
-        </w:rPr>
-        <w:t>to correct</w:t>
-      </w:r>
-      <w:r>
-        <w:t xml:space="preserve"> </w:t>
-      </w:r>
-      <w:proofErr w:type="spellStart"/>
-      <w:r>
-        <w:rPr>
-          <w:highlight w:val="yellow"/>
+      <w:proofErr w:type="spellStart"/>
+      <w:r>
+        <w:rPr>
+          <w:highlight w:val="green"/>
         </w:rPr>
         <w:t>VedaVMS</w:t>
       </w:r>
       <w:proofErr w:type="spellEnd"/>
+      <w:r>
+        <w:rPr>
+          <w:highlight w:val="green"/>
+        </w:rPr>
+        <w:t xml:space="preserve"> Corrected</w:t>
+      </w:r>
     </w:p>
     <w:p>
       <w:r>
@@ -16659,6 +16704,7 @@
     </w:p>
     <w:p>
       <w:r>
+        <w:lastRenderedPageBreak/>
         <w:t>54)</w:t>
       </w:r>
       <w:r>
@@ -16817,6 +16863,9 @@
       <w:r>
         <w:t xml:space="preserve">(gm)S    |    </w:t>
       </w:r>
+      <w:r>
+        <w:br/>
+      </w:r>
       <w:proofErr w:type="spellStart"/>
       <w:r>
         <w:t>caq</w:t>
@@ -16916,7 +16965,6 @@
     </w:p>
     <w:p>
       <w:r>
-        <w:lastRenderedPageBreak/>
         <w:t>55)</w:t>
       </w:r>
       <w:r>
@@ -17734,6 +17782,9 @@
       <w:r>
         <w:t xml:space="preserve">(gm)#S    |    </w:t>
       </w:r>
+      <w:r>
+        <w:br/>
+      </w:r>
       <w:proofErr w:type="spellStart"/>
       <w:r>
         <w:t>caq</w:t>
@@ -17825,6 +17876,7 @@
     </w:p>
     <w:p>
       <w:r>
+        <w:lastRenderedPageBreak/>
         <w:t>25)</w:t>
       </w:r>
       <w:r>
@@ -18010,7 +18062,6 @@
     </w:p>
     <w:p>
       <w:r>
-        <w:lastRenderedPageBreak/>
         <w:t>27)</w:t>
       </w:r>
       <w:r>
@@ -18226,11 +18277,23 @@
       </w:r>
       <w:proofErr w:type="spellEnd"/>
       <w:r>
-        <w:t xml:space="preserve">(gm)#Saqt </w:t>
-      </w:r>
-      <w:proofErr w:type="spellStart"/>
-      <w:r>
-        <w:t>CaTtri</w:t>
+        <w:t>(gm)#Sa</w:t>
+      </w:r>
+      <w:r>
+        <w:rPr>
+          <w:highlight w:val="yellow"/>
+        </w:rPr>
+        <w:t xml:space="preserve">qt </w:t>
+      </w:r>
+      <w:proofErr w:type="spellStart"/>
+      <w:r>
+        <w:rPr>
+          <w:highlight w:val="yellow"/>
+        </w:rPr>
+        <w:t>CaT</w:t>
+      </w:r>
+      <w:r>
+        <w:t>tri</w:t>
       </w:r>
       <w:proofErr w:type="spellEnd"/>
       <w:r>
@@ -18398,11 +18461,23 @@
       </w:r>
       <w:proofErr w:type="spellEnd"/>
       <w:r>
-        <w:t xml:space="preserve">(gm)#Saqt </w:t>
-      </w:r>
-      <w:proofErr w:type="spellStart"/>
-      <w:r>
-        <w:t>CaTtri</w:t>
+        <w:t>(gm)#Sa</w:t>
+      </w:r>
+      <w:r>
+        <w:rPr>
+          <w:highlight w:val="yellow"/>
+        </w:rPr>
+        <w:t xml:space="preserve">qt </w:t>
+      </w:r>
+      <w:proofErr w:type="spellStart"/>
+      <w:r>
+        <w:rPr>
+          <w:highlight w:val="yellow"/>
+        </w:rPr>
+        <w:t>CaTt</w:t>
+      </w:r>
+      <w:r>
+        <w:t>ri</w:t>
       </w:r>
       <w:proofErr w:type="spellEnd"/>
       <w:r>
@@ -18590,7 +18665,13 @@
       </w:r>
       <w:proofErr w:type="spellStart"/>
       <w:r>
-        <w:t>CaTtri</w:t>
+        <w:rPr>
+          <w:highlight w:val="yellow"/>
+        </w:rPr>
+        <w:t>C</w:t>
+      </w:r>
+      <w:r>
+        <w:t>aTtri</w:t>
       </w:r>
       <w:proofErr w:type="spellEnd"/>
       <w:r>
@@ -18621,13 +18702,19 @@
         <w:t>(gm)#Sa</w:t>
       </w:r>
       <w:r>
-        <w:t xml:space="preserve"> input to be corrected </w:t>
-      </w:r>
-      <w:r>
-        <w:rPr>
-          <w:highlight w:val="yellow"/>
+        <w:t xml:space="preserve"> </w:t>
+      </w:r>
+      <w:r>
+        <w:rPr>
+          <w:highlight w:val="green"/>
         </w:rPr>
         <w:t>Veda VMS</w:t>
+      </w:r>
+      <w:r>
+        <w:rPr>
+          <w:highlight w:val="green"/>
+        </w:rPr>
+        <w:t xml:space="preserve"> Corrected</w:t>
       </w:r>
     </w:p>
     <w:p>
@@ -18913,6 +19000,7 @@
     </w:p>
     <w:p>
       <w:r>
+        <w:lastRenderedPageBreak/>
         <w:t>32)</w:t>
       </w:r>
       <w:r>
@@ -19135,7 +19223,6 @@
     </w:p>
     <w:p>
       <w:r>
-        <w:lastRenderedPageBreak/>
         <w:t>34)</w:t>
       </w:r>
       <w:r>
@@ -19487,6 +19574,9 @@
       <w:r>
         <w:t xml:space="preserve">(gm)Sac-ca ca    |    </w:t>
       </w:r>
+      <w:r>
+        <w:br/>
+      </w:r>
       <w:proofErr w:type="spellStart"/>
       <w:r>
         <w:t>meq</w:t>
@@ -19910,6 +20000,9 @@
       <w:r>
         <w:t xml:space="preserve">    |    </w:t>
       </w:r>
+      <w:r>
+        <w:br/>
+      </w:r>
       <w:proofErr w:type="spellStart"/>
       <w:r>
         <w:t>meq</w:t>
@@ -19971,6 +20064,7 @@
     </w:p>
     <w:p>
       <w:r>
+        <w:lastRenderedPageBreak/>
         <w:t>45)</w:t>
       </w:r>
       <w:r>
@@ -20066,10 +20160,54 @@
       </w:r>
       <w:proofErr w:type="spellStart"/>
       <w:r>
+        <w:t>pra</w:t>
+      </w:r>
+      <w:r>
+        <w:rPr>
+          <w:highlight w:val="green"/>
+        </w:rPr>
+        <w:t>saq</w:t>
+      </w:r>
+      <w:r>
+        <w:t>vaSca</w:t>
+      </w:r>
+      <w:proofErr w:type="spellEnd"/>
+      <w:r>
+        <w:t xml:space="preserve"># ca </w:t>
+      </w:r>
+      <w:proofErr w:type="spellStart"/>
+      <w:r>
         <w:t>prasaqvaSca</w:t>
       </w:r>
       <w:proofErr w:type="spellEnd"/>
       <w:r>
+        <w:t xml:space="preserve"># |      |    </w:t>
+      </w:r>
+      <w:r>
+        <w:br/>
+      </w:r>
+      <w:proofErr w:type="spellStart"/>
+      <w:r>
+        <w:t>caq</w:t>
+      </w:r>
+      <w:proofErr w:type="spellEnd"/>
+      <w:r>
+        <w:t xml:space="preserve"> </w:t>
+      </w:r>
+      <w:proofErr w:type="spellStart"/>
+      <w:r>
+        <w:t>praqsaqvaH</w:t>
+      </w:r>
+      <w:proofErr w:type="spellEnd"/>
+      <w:r>
+        <w:t xml:space="preserve"> </w:t>
+      </w:r>
+      <w:proofErr w:type="spellStart"/>
+      <w:r>
+        <w:t>pra#saqvaSca</w:t>
+      </w:r>
+      <w:proofErr w:type="spellEnd"/>
+      <w:r>
         <w:t xml:space="preserve"># ca </w:t>
       </w:r>
       <w:proofErr w:type="spellStart"/>
@@ -20078,90 +20216,52 @@
       </w:r>
       <w:proofErr w:type="spellEnd"/>
       <w:r>
-        <w:t xml:space="preserve"># |      |    </w:t>
-      </w:r>
-      <w:r>
-        <w:br/>
-      </w:r>
-      <w:proofErr w:type="spellStart"/>
-      <w:r>
-        <w:t>caq</w:t>
-      </w:r>
-      <w:proofErr w:type="spellEnd"/>
-      <w:r>
-        <w:t xml:space="preserve"> </w:t>
-      </w:r>
-      <w:proofErr w:type="spellStart"/>
-      <w:r>
-        <w:t>praqsaqvaH</w:t>
-      </w:r>
-      <w:proofErr w:type="spellEnd"/>
-      <w:r>
-        <w:t xml:space="preserve"> </w:t>
-      </w:r>
-      <w:proofErr w:type="spellStart"/>
-      <w:r>
-        <w:t>pra#saqvaSca</w:t>
-      </w:r>
-      <w:proofErr w:type="spellEnd"/>
-      <w:r>
         <w:t xml:space="preserve"># ca </w:t>
       </w:r>
       <w:proofErr w:type="spellStart"/>
       <w:r>
+        <w:rPr>
+          <w:highlight w:val="yellow"/>
+        </w:rPr>
+        <w:t>praqsa</w:t>
+      </w:r>
+      <w:r>
+        <w:t>vaSca</w:t>
+      </w:r>
+      <w:proofErr w:type="spellEnd"/>
+      <w:r>
+        <w:t xml:space="preserve"># ca </w:t>
+      </w:r>
+      <w:proofErr w:type="spellStart"/>
+      <w:r>
         <w:t>prasaqvaSca</w:t>
       </w:r>
       <w:proofErr w:type="spellEnd"/>
       <w:r>
-        <w:t xml:space="preserve"># ca </w:t>
-      </w:r>
-      <w:proofErr w:type="spellStart"/>
-      <w:r>
-        <w:rPr>
-          <w:highlight w:val="yellow"/>
-        </w:rPr>
-        <w:t>praqsa</w:t>
-      </w:r>
-      <w:r>
-        <w:t>vaSca</w:t>
-      </w:r>
-      <w:proofErr w:type="spellEnd"/>
-      <w:r>
-        <w:t xml:space="preserve"># ca </w:t>
-      </w:r>
-      <w:proofErr w:type="spellStart"/>
-      <w:r>
-        <w:t>prasaqvaSca</w:t>
-      </w:r>
-      <w:proofErr w:type="spellEnd"/>
-      <w:r>
         <w:t># |</w:t>
       </w:r>
       <w:r>
         <w:t xml:space="preserve"> </w:t>
       </w:r>
-      <w:r>
-        <w:rPr>
-          <w:highlight w:val="yellow"/>
-        </w:rPr>
-        <w:t>ref. input incorrect</w:t>
-      </w:r>
-      <w:r>
-        <w:t xml:space="preserve"> </w:t>
-      </w:r>
-      <w:proofErr w:type="spellStart"/>
-      <w:r>
-        <w:rPr>
-          <w:highlight w:val="yellow"/>
+      <w:proofErr w:type="spellStart"/>
+      <w:r>
+        <w:rPr>
+          <w:highlight w:val="green"/>
         </w:rPr>
         <w:t>VedaVMS</w:t>
       </w:r>
       <w:proofErr w:type="spellEnd"/>
       <w:r>
         <w:rPr>
-          <w:highlight w:val="yellow"/>
-        </w:rPr>
-        <w:t xml:space="preserve"> to correct</w:t>
+          <w:highlight w:val="green"/>
+        </w:rPr>
+        <w:t xml:space="preserve"> correct</w:t>
+      </w:r>
+      <w:r>
+        <w:rPr>
+          <w:highlight w:val="green"/>
+        </w:rPr>
+        <w:t>ed</w:t>
       </w:r>
     </w:p>
     <w:p>
@@ -20196,7 +20296,6 @@
     </w:p>
     <w:p>
       <w:r>
-        <w:lastRenderedPageBreak/>
         <w:t xml:space="preserve">First diff pos:19 </w:t>
       </w:r>
       <w:proofErr w:type="spellStart"/>
@@ -20289,6 +20388,15 @@
           <w:highlight w:val="green"/>
         </w:rPr>
         <w:t>in Excel</w:t>
+      </w:r>
+      <w:r>
+        <w:t xml:space="preserve"> </w:t>
+      </w:r>
+      <w:r>
+        <w:rPr>
+          <w:highlight w:val="green"/>
+        </w:rPr>
+        <w:t>&amp; ref output</w:t>
       </w:r>
     </w:p>
     <w:p>
@@ -20467,28 +20575,25 @@
       <w:r>
         <w:t xml:space="preserve"> </w:t>
       </w:r>
-      <w:r>
-        <w:rPr>
-          <w:highlight w:val="yellow"/>
-        </w:rPr>
-        <w:t>wrong coding</w:t>
-      </w:r>
-      <w:r>
-        <w:t xml:space="preserve"> </w:t>
-      </w:r>
-      <w:proofErr w:type="spellStart"/>
-      <w:r>
-        <w:rPr>
-          <w:highlight w:val="yellow"/>
+      <w:proofErr w:type="spellStart"/>
+      <w:r>
+        <w:rPr>
+          <w:highlight w:val="green"/>
         </w:rPr>
         <w:t>VedaVMS</w:t>
       </w:r>
       <w:proofErr w:type="spellEnd"/>
       <w:r>
         <w:rPr>
-          <w:highlight w:val="yellow"/>
-        </w:rPr>
-        <w:t xml:space="preserve"> to correct</w:t>
+          <w:highlight w:val="green"/>
+        </w:rPr>
+        <w:t xml:space="preserve"> correct</w:t>
+      </w:r>
+      <w:r>
+        <w:rPr>
+          <w:highlight w:val="green"/>
+        </w:rPr>
+        <w:t>ed</w:t>
       </w:r>
     </w:p>
     <w:p>

</xml_diff>

<commit_message>
Chamaka Ghanam related changes 12/02/2021
</commit_message>
<xml_diff>
--- a/TS Jatai Working/Raja outputs/chamaka-ghana-diff 05022021.docx
+++ b/TS Jatai Working/Raja outputs/chamaka-ghana-diff 05022021.docx
@@ -2763,7 +2763,15 @@
       </w:r>
       <w:proofErr w:type="spellEnd"/>
       <w:r>
-        <w:t xml:space="preserve"> | meq | saqm~Mvit |</w:t>
+        <w:t xml:space="preserve"> | </w:t>
+      </w:r>
+      <w:proofErr w:type="spellStart"/>
+      <w:r>
+        <w:t>meq</w:t>
+      </w:r>
+      <w:proofErr w:type="spellEnd"/>
+      <w:r>
+        <w:t xml:space="preserve"> | saqm~Mvit |</w:t>
       </w:r>
     </w:p>
     <w:p>
@@ -5064,23 +5072,7 @@
       </w:r>
       <w:proofErr w:type="spellEnd"/>
       <w:r>
-        <w:t xml:space="preserve"> | </w:t>
-      </w:r>
-      <w:proofErr w:type="spellStart"/>
-      <w:r>
-        <w:t>meq</w:t>
-      </w:r>
-      <w:proofErr w:type="spellEnd"/>
-      <w:r>
-        <w:t xml:space="preserve"> | </w:t>
-      </w:r>
-      <w:proofErr w:type="spellStart"/>
-      <w:r>
-        <w:t>audBi#dyam</w:t>
-      </w:r>
-      <w:proofErr w:type="spellEnd"/>
-      <w:r>
-        <w:t xml:space="preserve"> |</w:t>
+        <w:t xml:space="preserve"> | meq | audBi#dyam |</w:t>
       </w:r>
     </w:p>
     <w:p>
@@ -10342,7 +10334,13 @@
       </w:r>
       <w:proofErr w:type="spellStart"/>
       <w:r>
-        <w:t>Rutu#graqhASca</w:t>
+        <w:rPr>
+          <w:highlight w:val="yellow"/>
+        </w:rPr>
+        <w:t>Rutu#g</w:t>
+      </w:r>
+      <w:r>
+        <w:t>raqhASca</w:t>
       </w:r>
       <w:proofErr w:type="spellEnd"/>
       <w:r>
@@ -11794,7 +11792,15 @@
       </w:r>
       <w:proofErr w:type="spellEnd"/>
       <w:r>
-        <w:t xml:space="preserve"> | meq | pUqtaqBRut |</w:t>
+        <w:t xml:space="preserve"> | </w:t>
+      </w:r>
+      <w:proofErr w:type="spellStart"/>
+      <w:r>
+        <w:t>meq</w:t>
+      </w:r>
+      <w:proofErr w:type="spellEnd"/>
+      <w:r>
+        <w:t xml:space="preserve"> | pUqtaqBRut |</w:t>
       </w:r>
     </w:p>
     <w:p>
@@ -15234,19 +15240,7 @@
         <w:rPr>
           <w:highlight w:val="green"/>
         </w:rPr>
-        <w:t xml:space="preserve"> </w:t>
-      </w:r>
-      <w:r>
-        <w:rPr>
-          <w:highlight w:val="green"/>
-        </w:rPr>
-        <w:t>correct</w:t>
-      </w:r>
-      <w:r>
-        <w:rPr>
-          <w:highlight w:val="green"/>
-        </w:rPr>
-        <w:t>ed</w:t>
+        <w:t xml:space="preserve"> corrected</w:t>
       </w:r>
     </w:p>
     <w:p>

</xml_diff>